<commit_message>
Updates Mail details in all pages
</commit_message>
<xml_diff>
--- a/Reference/Refernces.docx
+++ b/Reference/Refernces.docx
@@ -932,6 +932,170 @@
                   <w:rStyle w:val="Hyperlink"/>
                 </w:rPr>
                 <w:t>https://pepipost.com/blog/free-smtp-servers/</w:t>
+              </w:r>
+            </w:hyperlink>
+          </w:p>
+        </w:tc>
+      </w:tr>
+      <w:tr>
+        <w:trPr>
+          <w:trHeight w:val="567"/>
+        </w:trPr>
+        <w:tc>
+          <w:tcPr>
+            <w:cnfStyle w:val="001000000000" w:firstRow="0" w:lastRow="0" w:firstColumn="1" w:lastColumn="0" w:oddVBand="0" w:evenVBand="0" w:oddHBand="0" w:evenHBand="0" w:firstRowFirstColumn="0" w:firstRowLastColumn="0" w:lastRowFirstColumn="0" w:lastRowLastColumn="0"/>
+            <w:tcW w:w="0" w:type="auto"/>
+          </w:tcPr>
+          <w:p>
+            <w:r>
+              <w:t>12</w:t>
+            </w:r>
+          </w:p>
+        </w:tc>
+        <w:tc>
+          <w:tcPr>
+            <w:tcW w:w="0" w:type="auto"/>
+          </w:tcPr>
+          <w:p>
+            <w:pPr>
+              <w:cnfStyle w:val="000000000000" w:firstRow="0" w:lastRow="0" w:firstColumn="0" w:lastColumn="0" w:oddVBand="0" w:evenVBand="0" w:oddHBand="0" w:evenHBand="0" w:firstRowFirstColumn="0" w:firstRowLastColumn="0" w:lastRowFirstColumn="0" w:lastRowLastColumn="0"/>
+            </w:pPr>
+            <w:r>
+              <w:t>Clipboard</w:t>
+            </w:r>
+          </w:p>
+        </w:tc>
+        <w:tc>
+          <w:tcPr>
+            <w:tcW w:w="0" w:type="auto"/>
+          </w:tcPr>
+          <w:p>
+            <w:pPr>
+              <w:cnfStyle w:val="000000000000" w:firstRow="0" w:lastRow="0" w:firstColumn="0" w:lastColumn="0" w:oddVBand="0" w:evenVBand="0" w:oddHBand="0" w:evenHBand="0" w:firstRowFirstColumn="0" w:firstRowLastColumn="0" w:lastRowFirstColumn="0" w:lastRowLastColumn="0"/>
+            </w:pPr>
+            <w:r>
+              <w:t>Git</w:t>
+            </w:r>
+          </w:p>
+        </w:tc>
+        <w:tc>
+          <w:tcPr>
+            <w:tcW w:w="7810" w:type="dxa"/>
+          </w:tcPr>
+          <w:p>
+            <w:pPr>
+              <w:shd w:val="clear" w:color="auto" w:fill="F6F8FA"/>
+              <w:tabs>
+                <w:tab w:val="left" w:pos="916"/>
+                <w:tab w:val="left" w:pos="1832"/>
+                <w:tab w:val="left" w:pos="2748"/>
+                <w:tab w:val="left" w:pos="3664"/>
+                <w:tab w:val="left" w:pos="4580"/>
+                <w:tab w:val="left" w:pos="5496"/>
+                <w:tab w:val="left" w:pos="6412"/>
+                <w:tab w:val="left" w:pos="7328"/>
+                <w:tab w:val="left" w:pos="8244"/>
+                <w:tab w:val="left" w:pos="9160"/>
+                <w:tab w:val="left" w:pos="10076"/>
+                <w:tab w:val="left" w:pos="10992"/>
+                <w:tab w:val="left" w:pos="11908"/>
+                <w:tab w:val="left" w:pos="12824"/>
+                <w:tab w:val="left" w:pos="13740"/>
+                <w:tab w:val="left" w:pos="14656"/>
+              </w:tabs>
+              <w:cnfStyle w:val="000000000000" w:firstRow="0" w:lastRow="0" w:firstColumn="0" w:lastColumn="0" w:oddVBand="0" w:evenVBand="0" w:oddHBand="0" w:evenHBand="0" w:firstRowFirstColumn="0" w:firstRowLastColumn="0" w:lastRowFirstColumn="0" w:lastRowLastColumn="0"/>
+            </w:pPr>
+            <w:hyperlink r:id="rId17" w:history="1">
+              <w:r>
+                <w:rPr>
+                  <w:rStyle w:val="Hyperlink"/>
+                </w:rPr>
+                <w:t>https://clipboardjs.com/</w:t>
+              </w:r>
+            </w:hyperlink>
+          </w:p>
+        </w:tc>
+      </w:tr>
+      <w:tr>
+        <w:trPr>
+          <w:cnfStyle w:val="000000100000" w:firstRow="0" w:lastRow="0" w:firstColumn="0" w:lastColumn="0" w:oddVBand="0" w:evenVBand="0" w:oddHBand="1" w:evenHBand="0" w:firstRowFirstColumn="0" w:firstRowLastColumn="0" w:lastRowFirstColumn="0" w:lastRowLastColumn="0"/>
+          <w:trHeight w:val="567"/>
+        </w:trPr>
+        <w:tc>
+          <w:tcPr>
+            <w:cnfStyle w:val="001000000000" w:firstRow="0" w:lastRow="0" w:firstColumn="1" w:lastColumn="0" w:oddVBand="0" w:evenVBand="0" w:oddHBand="0" w:evenHBand="0" w:firstRowFirstColumn="0" w:firstRowLastColumn="0" w:lastRowFirstColumn="0" w:lastRowLastColumn="0"/>
+            <w:tcW w:w="0" w:type="auto"/>
+          </w:tcPr>
+          <w:p>
+            <w:r>
+              <w:t>13</w:t>
+            </w:r>
+          </w:p>
+        </w:tc>
+        <w:tc>
+          <w:tcPr>
+            <w:tcW w:w="0" w:type="auto"/>
+          </w:tcPr>
+          <w:p>
+            <w:pPr>
+              <w:cnfStyle w:val="000000100000" w:firstRow="0" w:lastRow="0" w:firstColumn="0" w:lastColumn="0" w:oddVBand="0" w:evenVBand="0" w:oddHBand="1" w:evenHBand="0" w:firstRowFirstColumn="0" w:firstRowLastColumn="0" w:lastRowFirstColumn="0" w:lastRowLastColumn="0"/>
+            </w:pPr>
+            <w:proofErr w:type="spellStart"/>
+            <w:r>
+              <w:t>Color</w:t>
+            </w:r>
+            <w:proofErr w:type="spellEnd"/>
+            <w:r>
+              <w:t xml:space="preserve"> Combo</w:t>
+            </w:r>
+          </w:p>
+        </w:tc>
+        <w:tc>
+          <w:tcPr>
+            <w:tcW w:w="0" w:type="auto"/>
+          </w:tcPr>
+          <w:p>
+            <w:pPr>
+              <w:cnfStyle w:val="000000100000" w:firstRow="0" w:lastRow="0" w:firstColumn="0" w:lastColumn="0" w:oddVBand="0" w:evenVBand="0" w:oddHBand="1" w:evenHBand="0" w:firstRowFirstColumn="0" w:firstRowLastColumn="0" w:lastRowFirstColumn="0" w:lastRowLastColumn="0"/>
+            </w:pPr>
+            <w:r>
+              <w:t>Website</w:t>
+            </w:r>
+          </w:p>
+        </w:tc>
+        <w:tc>
+          <w:tcPr>
+            <w:tcW w:w="7810" w:type="dxa"/>
+          </w:tcPr>
+          <w:p>
+            <w:pPr>
+              <w:shd w:val="clear" w:color="auto" w:fill="F6F8FA"/>
+              <w:tabs>
+                <w:tab w:val="left" w:pos="916"/>
+                <w:tab w:val="left" w:pos="1832"/>
+                <w:tab w:val="left" w:pos="2748"/>
+                <w:tab w:val="left" w:pos="3664"/>
+                <w:tab w:val="left" w:pos="4580"/>
+                <w:tab w:val="left" w:pos="5496"/>
+                <w:tab w:val="left" w:pos="6412"/>
+                <w:tab w:val="left" w:pos="7328"/>
+                <w:tab w:val="left" w:pos="8244"/>
+                <w:tab w:val="left" w:pos="9160"/>
+                <w:tab w:val="left" w:pos="10076"/>
+                <w:tab w:val="left" w:pos="10992"/>
+                <w:tab w:val="left" w:pos="11908"/>
+                <w:tab w:val="left" w:pos="12824"/>
+                <w:tab w:val="left" w:pos="13740"/>
+                <w:tab w:val="left" w:pos="14656"/>
+              </w:tabs>
+              <w:cnfStyle w:val="000000100000" w:firstRow="0" w:lastRow="0" w:firstColumn="0" w:lastColumn="0" w:oddVBand="0" w:evenVBand="0" w:oddHBand="1" w:evenHBand="0" w:firstRowFirstColumn="0" w:firstRowLastColumn="0" w:lastRowFirstColumn="0" w:lastRowLastColumn="0"/>
+            </w:pPr>
+            <w:hyperlink r:id="rId18" w:history="1">
+              <w:r>
+                <w:rPr>
+                  <w:rStyle w:val="Hyperlink"/>
+                </w:rPr>
+                <w:t>https://brightside.me/article/the-ultimate-color-combinations-cheat-sheet-92405/</w:t>
               </w:r>
             </w:hyperlink>
           </w:p>

</xml_diff>